<commit_message>
"Vad har vi gjort hittills"
</commit_message>
<xml_diff>
--- a/Delredovisning/Delredovisning.docx
+++ b/Delredovisning/Delredovisning.docx
@@ -3,9 +3,24 @@
 <w:document xmlns:wpc="http://schemas.microsoft.com/office/word/2010/wordprocessingCanvas" xmlns:cx="http://schemas.microsoft.com/office/drawing/2014/chartex" xmlns:cx1="http://schemas.microsoft.com/office/drawing/2015/9/8/chartex" xmlns:cx2="http://schemas.microsoft.com/office/drawing/2015/10/21/chartex" xmlns:cx3="http://schemas.microsoft.com/office/drawing/2016/5/9/chartex" xmlns:cx4="http://schemas.microsoft.com/office/drawing/2016/5/10/chartex" xmlns:cx5="http://schemas.microsoft.com/office/drawing/2016/5/11/chartex" xmlns:cx6="http://schemas.microsoft.com/office/drawing/2016/5/12/chartex" xmlns:cx7="http://schemas.microsoft.com/office/drawing/2016/5/13/chartex" xmlns:cx8="http://schemas.microsoft.com/office/drawing/2016/5/14/chartex" xmlns:mc="http://schemas.openxmlformats.org/markup-compatibility/2006" xmlns:aink="http://schemas.microsoft.com/office/drawing/2016/ink" xmlns:am3d="http://schemas.microsoft.com/office/drawing/2017/model3d" xmlns:o="urn:schemas-microsoft-com:office:office" xmlns:r="http://schemas.openxmlformats.org/officeDocument/2006/relationships" xmlns:m="http://schemas.openxmlformats.org/officeDocument/2006/math" xmlns:v="urn:schemas-microsoft-com:vml" xmlns:wp14="http://schemas.microsoft.com/office/word/2010/wordprocessingDrawing" xmlns:wp="http://schemas.openxmlformats.org/drawingml/2006/wordprocessingDrawing" xmlns:w10="urn:schemas-microsoft-com:office:word" xmlns:w="http://schemas.openxmlformats.org/wordprocessingml/2006/main" xmlns:w14="http://schemas.microsoft.com/office/word/2010/wordml" xmlns:w15="http://schemas.microsoft.com/office/word/2012/wordml" xmlns:w16cex="http://schemas.microsoft.com/office/word/2018/wordml/cex" xmlns:w16cid="http://schemas.microsoft.com/office/word/2016/wordml/cid" xmlns:w16="http://schemas.microsoft.com/office/word/2018/wordml" xmlns:w16sdtdh="http://schemas.microsoft.com/office/word/2020/wordml/sdtdatahash" xmlns:w16se="http://schemas.microsoft.com/office/word/2015/wordml/symex" xmlns:wpg="http://schemas.microsoft.com/office/word/2010/wordprocessingGroup" xmlns:wpi="http://schemas.microsoft.com/office/word/2010/wordprocessingInk" xmlns:wne="http://schemas.microsoft.com/office/word/2006/wordml" xmlns:wps="http://schemas.microsoft.com/office/word/2010/wordprocessingShape" mc:Ignorable="w14 w15 w16se w16cid w16 w16cex w16sdtdh wp14">
   <w:body>
     <w:p>
+      <w:r>
+        <w:rPr>
+          <w:rFonts w:ascii="Lato" w:hAnsi="Lato"/>
+          <w:color w:val="424242"/>
+          <w:shd w:val="clear" w:color="auto" w:fill="FFFFFF"/>
+        </w:rPr>
+        <w:t>Använd de olika projektstyrningsverktygen för att redovisa, t ex GANTT o PERT för att visa var ni är i processen; WBS eller scrum/kanban board för att visa vad ni klarat av; riskanalys för att visa risker ni avvärjt eller tagit er igenom osv. Motivera er design så långt med UX-, usability-, kognitions- och krav-terminologi. Ni förväntas också ha använda slides för att tydliggöra och rama in er presentation (max 10 slides).</w:t>
+      </w:r>
+    </w:p>
+    <w:p>
       <w:pPr>
         <w:pStyle w:val="Rubrik1"/>
       </w:pPr>
+    </w:p>
+    <w:p>
+      <w:pPr>
+        <w:pStyle w:val="Rubrik1"/>
+      </w:pPr>
       <w:r>
         <w:t>Vad har vi gjort hittills?</w:t>
       </w:r>
@@ -52,6 +67,18 @@
         </w:numPr>
       </w:pPr>
       <w:r>
+        <w:t>Tidsestimering/GANTT</w:t>
+      </w:r>
+    </w:p>
+    <w:p>
+      <w:pPr>
+        <w:pStyle w:val="Liststycke"/>
+        <w:numPr>
+          <w:ilvl w:val="2"/>
+          <w:numId w:val="2"/>
+        </w:numPr>
+      </w:pPr>
+      <w:r>
         <w:t>Design</w:t>
       </w:r>
     </w:p>
@@ -76,6 +103,66 @@
         </w:numPr>
       </w:pPr>
       <w:r>
+        <w:t>Dokument</w:t>
+      </w:r>
+    </w:p>
+    <w:p>
+      <w:pPr>
+        <w:pStyle w:val="Liststycke"/>
+        <w:numPr>
+          <w:ilvl w:val="2"/>
+          <w:numId w:val="2"/>
+        </w:numPr>
+      </w:pPr>
+      <w:r>
+        <w:t>Processrapport</w:t>
+      </w:r>
+    </w:p>
+    <w:p>
+      <w:pPr>
+        <w:pStyle w:val="Liststycke"/>
+        <w:numPr>
+          <w:ilvl w:val="2"/>
+          <w:numId w:val="2"/>
+        </w:numPr>
+      </w:pPr>
+      <w:r>
+        <w:t>Arbetsrapport</w:t>
+      </w:r>
+    </w:p>
+    <w:p>
+      <w:pPr>
+        <w:pStyle w:val="Liststycke"/>
+        <w:numPr>
+          <w:ilvl w:val="2"/>
+          <w:numId w:val="2"/>
+        </w:numPr>
+      </w:pPr>
+      <w:r>
+        <w:t>Kravrapport</w:t>
+      </w:r>
+    </w:p>
+    <w:p>
+      <w:pPr>
+        <w:pStyle w:val="Liststycke"/>
+        <w:numPr>
+          <w:ilvl w:val="2"/>
+          <w:numId w:val="2"/>
+        </w:numPr>
+      </w:pPr>
+      <w:r>
+        <w:t>Kravspecifikation</w:t>
+      </w:r>
+    </w:p>
+    <w:p>
+      <w:pPr>
+        <w:pStyle w:val="Liststycke"/>
+        <w:numPr>
+          <w:ilvl w:val="1"/>
+          <w:numId w:val="2"/>
+        </w:numPr>
+      </w:pPr>
+      <w:r>
         <w:t>Terapi med Ylva</w:t>
       </w:r>
     </w:p>
@@ -135,6 +222,64 @@
       <w:pPr>
         <w:pStyle w:val="Liststycke"/>
         <w:numPr>
+          <w:ilvl w:val="3"/>
+          <w:numId w:val="2"/>
+        </w:numPr>
+        <w:rPr>
+          <w:b/>
+          <w:bCs/>
+        </w:rPr>
+      </w:pPr>
+      <w:r>
+        <w:t>1:a olika typer av utseenden</w:t>
+      </w:r>
+    </w:p>
+    <w:p>
+      <w:pPr>
+        <w:pStyle w:val="Liststycke"/>
+        <w:numPr>
+          <w:ilvl w:val="3"/>
+          <w:numId w:val="2"/>
+        </w:numPr>
+        <w:rPr>
+          <w:b/>
+          <w:bCs/>
+        </w:rPr>
+      </w:pPr>
+      <w:r>
+        <w:t xml:space="preserve">2:a olika utseenden </w:t>
+      </w:r>
+      <w:r>
+        <w:rPr>
+          <w:b/>
+          <w:bCs/>
+        </w:rPr>
+        <w:t>minus</w:t>
+      </w:r>
+      <w:r>
+        <w:t xml:space="preserve"> färger</w:t>
+      </w:r>
+    </w:p>
+    <w:p>
+      <w:pPr>
+        <w:pStyle w:val="Liststycke"/>
+        <w:numPr>
+          <w:ilvl w:val="3"/>
+          <w:numId w:val="2"/>
+        </w:numPr>
+        <w:rPr>
+          <w:b/>
+          <w:bCs/>
+        </w:rPr>
+      </w:pPr>
+      <w:r>
+        <w:t>3:e sammanställning av vad kunden tyckte om</w:t>
+      </w:r>
+    </w:p>
+    <w:p>
+      <w:pPr>
+        <w:pStyle w:val="Liststycke"/>
+        <w:numPr>
           <w:ilvl w:val="1"/>
           <w:numId w:val="2"/>
         </w:numPr>
@@ -194,6 +339,19 @@
       <w:r>
         <w:t>Kopplat hemsidan till databasen</w:t>
       </w:r>
+    </w:p>
+    <w:p>
+      <w:pPr>
+        <w:pStyle w:val="Liststycke"/>
+        <w:numPr>
+          <w:ilvl w:val="1"/>
+          <w:numId w:val="2"/>
+        </w:numPr>
+        <w:rPr>
+          <w:b/>
+          <w:bCs/>
+        </w:rPr>
+      </w:pPr>
     </w:p>
     <w:p>
       <w:pPr>
@@ -375,7 +533,7 @@
         <w:rFonts w:ascii="Wingdings" w:hAnsi="Wingdings" w:hint="default"/>
       </w:rPr>
     </w:lvl>
-    <w:lvl w:ilvl="3" w:tplc="041D0001" w:tentative="1">
+    <w:lvl w:ilvl="3" w:tplc="041D0001">
       <w:start w:val="1"/>
       <w:numFmt w:val="bullet"/>
       <w:lvlText w:val=""/>

</xml_diff>